<commit_message>
Updated user manual with bug fix
There is a bug with Micus hybrid cameras where the field-of-view settings between their marker and video modes are different. This throws an error when Theia tries to processing it. Making the marker settings the same as the video settings fixes this.
</commit_message>
<xml_diff>
--- a/TDM User Manual.docx
+++ b/TDM User Manual.docx
@@ -76,6 +76,12 @@
     </w:p>
     <w:sdt>
       <w:sdtPr>
+        <w:rPr>
+          <w:rFonts w:asciiTheme="minorHAnsi" w:eastAsiaTheme="minorHAnsi" w:hAnsiTheme="minorHAnsi" w:cstheme="minorBidi"/>
+          <w:color w:val="auto"/>
+          <w:sz w:val="22"/>
+          <w:szCs w:val="22"/>
+        </w:rPr>
         <w:id w:val="-684825451"/>
         <w:docPartObj>
           <w:docPartGallery w:val="Table of Contents"/>
@@ -84,13 +90,9 @@
       </w:sdtPr>
       <w:sdtEndPr>
         <w:rPr>
-          <w:rFonts w:asciiTheme="minorHAnsi" w:eastAsiaTheme="minorHAnsi" w:hAnsiTheme="minorHAnsi" w:cstheme="minorBidi"/>
           <w:b/>
           <w:bCs/>
           <w:noProof/>
-          <w:color w:val="auto"/>
-          <w:sz w:val="22"/>
-          <w:szCs w:val="22"/>
         </w:rPr>
       </w:sdtEndPr>
       <w:sdtContent>
@@ -1307,6 +1309,7 @@
       </w:pPr>
       <w:bookmarkStart w:id="0" w:name="_Toc116645465"/>
       <w:r>
+        <w:lastRenderedPageBreak/>
         <w:t>Intent</w:t>
       </w:r>
       <w:bookmarkEnd w:id="0"/>
@@ -1573,7 +1576,11 @@
         <w:t>, with all video folders contained</w:t>
       </w:r>
       <w:r>
-        <w:t xml:space="preserve"> within the same</w:t>
+        <w:t xml:space="preserve"> </w:t>
+      </w:r>
+      <w:r>
+        <w:lastRenderedPageBreak/>
+        <w:t>within the same</w:t>
       </w:r>
       <w:r>
         <w:t xml:space="preserve"> recording folder. At this level the </w:t>
@@ -1741,6 +1748,7 @@
       </w:pPr>
       <w:bookmarkStart w:id="8" w:name="_Toc116645473"/>
       <w:r>
+        <w:lastRenderedPageBreak/>
         <w:t>Select Target Directory</w:t>
       </w:r>
       <w:bookmarkEnd w:id="8"/>
@@ -1892,7 +1900,11 @@
         <w:t>will not detect errors. It will determine if 1) the video files found in the Source Directory are also located in the Target Directory, 2) if calibration files are present, and 3) if preferences files are present.</w:t>
       </w:r>
       <w:r>
-        <w:t xml:space="preserve"> This process is generally quick as it is only looking for the presence of files.</w:t>
+        <w:t xml:space="preserve"> This process is generally quick as it is only looking </w:t>
+      </w:r>
+      <w:r>
+        <w:lastRenderedPageBreak/>
+        <w:t>for the presence of files.</w:t>
       </w:r>
       <w:r>
         <w:t xml:space="preserve"> </w:t>
@@ -2024,6 +2036,7 @@
         <w:rPr>
           <w:noProof/>
         </w:rPr>
+        <w:lastRenderedPageBreak/>
         <w:drawing>
           <wp:inline distT="0" distB="0" distL="0" distR="0" wp14:anchorId="451469D0" wp14:editId="15081141">
             <wp:extent cx="5943600" cy="3646805"/>
@@ -2133,7 +2146,13 @@
         <w:jc w:val="both"/>
       </w:pPr>
       <w:r>
-        <w:t xml:space="preserve">Qualisys uses a particular structure for it’s Projects. Recordings are saved to a Data folder and calibration results are saved to a Calibration folder. </w:t>
+        <w:t xml:space="preserve">Qualisys uses a particular structure for </w:t>
+      </w:r>
+      <w:r>
+        <w:t>its</w:t>
+      </w:r>
+      <w:r>
+        <w:t xml:space="preserve"> Projects. Recordings are saved to a Data folder and calibration results are saved to a Calibration folder. </w:t>
       </w:r>
       <w:r>
         <w:t>The Source Directory must contain this ‘Data’ folder within its structure.</w:t>
@@ -2190,13 +2209,7 @@
         <w:t xml:space="preserve">All dates are expected in a YYYYMMDD format. </w:t>
       </w:r>
       <w:r>
-        <w:t>Th</w:t>
-      </w:r>
-      <w:r>
-        <w:t>ese options are</w:t>
-      </w:r>
-      <w:r>
-        <w:t xml:space="preserve"> shown in Figure </w:t>
+        <w:t xml:space="preserve">These options are shown in Figure </w:t>
       </w:r>
       <w:r>
         <w:t>8</w:t>
@@ -2210,13 +2223,47 @@
         <w:jc w:val="both"/>
       </w:pPr>
       <w:r>
+        <w:lastRenderedPageBreak/>
         <w:t>Once the dates are matched the calibration file will be loaded as an xml and modified to fix known</w:t>
       </w:r>
       <w:r>
-        <w:t xml:space="preserve"> compatibility issues with Theia. Currently any 210c Oqus cameras are removed from the </w:t>
-      </w:r>
-      <w:r>
-        <w:t>calibration file. A fix is also pending for mismatched fields-of-view between cameras.</w:t>
+        <w:t xml:space="preserve"> compatibility issues with Theia. </w:t>
+      </w:r>
+      <w:r>
+        <w:t>Two fixes are currently applied.</w:t>
+      </w:r>
+      <w:r>
+        <w:t xml:space="preserve"> </w:t>
+      </w:r>
+      <w:r>
+        <w:t>A</w:t>
+      </w:r>
+      <w:r>
+        <w:t xml:space="preserve">ny 210c Oqus cameras are removed from the </w:t>
+      </w:r>
+      <w:r>
+        <w:t>calibration file.</w:t>
+      </w:r>
+      <w:r>
+        <w:t xml:space="preserve"> Micus </w:t>
+      </w:r>
+      <w:r>
+        <w:t xml:space="preserve">hybrid </w:t>
+      </w:r>
+      <w:r>
+        <w:t>cameras</w:t>
+      </w:r>
+      <w:r>
+        <w:t xml:space="preserve"> may have different</w:t>
+      </w:r>
+      <w:r>
+        <w:t xml:space="preserve"> field-of-view settings between their marker and video modes. </w:t>
+      </w:r>
+      <w:r>
+        <w:t>If these are different Theia will throw an error and be unable to process the file. TDM will make the marker field-of-view settings the same as the video, which should be inconsequential to further processing.</w:t>
+      </w:r>
+      <w:r>
+        <w:t xml:space="preserve"> A fix is also pending for mismatched fields-of-view between cameras.</w:t>
       </w:r>
       <w:r>
         <w:t xml:space="preserve"> When finished an xml file will be written to the correct locations in the Target Directory</w:t>
@@ -2309,6 +2356,7 @@
         <w:rPr>
           <w:noProof/>
         </w:rPr>
+        <w:lastRenderedPageBreak/>
         <w:drawing>
           <wp:inline distT="0" distB="0" distL="0" distR="0" wp14:anchorId="6C81813D" wp14:editId="2D8F4CDC">
             <wp:extent cx="5943600" cy="4869815"/>
@@ -2378,6 +2426,7 @@
         <w:rPr>
           <w:noProof/>
         </w:rPr>
+        <w:lastRenderedPageBreak/>
         <w:drawing>
           <wp:inline distT="0" distB="0" distL="0" distR="0" wp14:anchorId="53AF7F05" wp14:editId="4288598C">
             <wp:extent cx="2832340" cy="2286000"/>
@@ -2595,6 +2644,23 @@
     </w:p>
     <w:p>
       <w:pPr>
+        <w:jc w:val="both"/>
+      </w:pPr>
+      <w:r>
+        <w:t>Export Assessment</w:t>
+      </w:r>
+    </w:p>
+    <w:p>
+      <w:pPr>
+        <w:jc w:val="both"/>
+      </w:pPr>
+      <w:r>
+        <w:lastRenderedPageBreak/>
+        <w:t>This button will export the current table in the Management window to an Excel file. This is primarily useful if an assessment has been made and the results need to be used outside the app to solve problems with the video files.</w:t>
+      </w:r>
+    </w:p>
+    <w:p>
+      <w:pPr>
         <w:pStyle w:val="Heading2"/>
       </w:pPr>
       <w:bookmarkStart w:id="14" w:name="_Toc116645479"/>
@@ -2747,7 +2813,11 @@
         <w:t xml:space="preserve"> or quiet standing.</w:t>
       </w:r>
       <w:r>
-        <w:t xml:space="preserve"> These files must be located in each of the </w:t>
+        <w:t xml:space="preserve"> These files must </w:t>
+      </w:r>
+      <w:r>
+        <w:lastRenderedPageBreak/>
+        <w:t xml:space="preserve">be located in each of the </w:t>
       </w:r>
       <w:r>
         <w:t xml:space="preserve">trial folders. This is the same location as the calibration files. With a large and variable dataset it can be difficult to move different files to the right locations. TDM is designed to help with this. </w:t>
@@ -2848,6 +2918,7 @@
       </w:pPr>
       <w:bookmarkStart w:id="16" w:name="_Toc116645481"/>
       <w:r>
+        <w:lastRenderedPageBreak/>
         <w:t>Acknowledgements</w:t>
       </w:r>
       <w:bookmarkEnd w:id="16"/>

</xml_diff>